<commit_message>
feat: :zap: Correção do relátório (link repositorio)
</commit_message>
<xml_diff>
--- a/Relatorio-NV2.docx
+++ b/Relatorio-NV2.docx
@@ -429,7 +429,7 @@
                 <w:szCs w:val="24"/>
                 <w:u w:color="1D1D1B"/>
               </w:rPr>
-              <w:t>1</w:t>
+              <w:t>2</w:t>
             </w:r>
             <w:r>
               <w:rPr>
@@ -701,13 +701,17 @@
                 <w:lang w:val="pt-PT"/>
               </w:rPr>
             </w:pPr>
-            <w:r>
-              <w:rPr>
-                <w:rFonts w:ascii="Verdana" w:hAnsi="Verdana"/>
-                <w:lang w:val="pt-PT"/>
-              </w:rPr>
-              <w:t>https://github.com/M3-nivel2</w:t>
-            </w:r>
+            <w:hyperlink r:id="rId8" w:history="1">
+              <w:r>
+                <w:rPr>
+                  <w:rStyle w:val="Hyperlink"/>
+                  <w:rFonts w:ascii="Verdana" w:hAnsi="Verdana"/>
+                  <w:color w:val="0070C0"/>
+                  <w:lang w:val="pt-PT"/>
+                </w:rPr>
+                <w:t>https://github.com/M3-nivel2</w:t>
+              </w:r>
+            </w:hyperlink>
           </w:p>
         </w:tc>
       </w:tr>
@@ -1442,7 +1446,7 @@
                     <pic:cNvPicPr/>
                   </pic:nvPicPr>
                   <pic:blipFill>
-                    <a:blip r:embed="rId8"/>
+                    <a:blip r:embed="rId9"/>
                     <a:stretch>
                       <a:fillRect/>
                     </a:stretch>
@@ -1913,7 +1917,7 @@
                     <pic:cNvPicPr/>
                   </pic:nvPicPr>
                   <pic:blipFill>
-                    <a:blip r:embed="rId9"/>
+                    <a:blip r:embed="rId10"/>
                     <a:stretch>
                       <a:fillRect/>
                     </a:stretch>
@@ -2940,7 +2944,7 @@
                     <pic:cNvPicPr/>
                   </pic:nvPicPr>
                   <pic:blipFill>
-                    <a:blip r:embed="rId10"/>
+                    <a:blip r:embed="rId11"/>
                     <a:stretch>
                       <a:fillRect/>
                     </a:stretch>
@@ -3306,7 +3310,7 @@
                     <pic:cNvPicPr/>
                   </pic:nvPicPr>
                   <pic:blipFill>
-                    <a:blip r:embed="rId11"/>
+                    <a:blip r:embed="rId12"/>
                     <a:stretch>
                       <a:fillRect/>
                     </a:stretch>
@@ -4223,7 +4227,7 @@
       </w:pPr>
     </w:p>
     <w:sectPr>
-      <w:headerReference w:type="default" r:id="rId12"/>
+      <w:headerReference w:type="default" r:id="rId13"/>
       <w:pgSz w:w="11920" w:h="16840"/>
       <w:pgMar w:top="0" w:right="1701" w:bottom="289" w:left="1701" w:header="0" w:footer="920" w:gutter="0"/>
       <w:cols w:space="720"/>
@@ -5361,6 +5365,18 @@
       <w:rFonts w:eastAsia="Times New Roman"/>
       <w:bdr w:val="none" w:sz="0" w:space="0" w:color="auto"/>
       <w:lang w:val="pt-BR" w:eastAsia="pt-BR"/>
+    </w:rPr>
+  </w:style>
+  <w:style w:type="character" w:styleId="MenoPendente">
+    <w:name w:val="Unresolved Mention"/>
+    <w:basedOn w:val="Fontepargpadro"/>
+    <w:uiPriority w:val="99"/>
+    <w:semiHidden/>
+    <w:unhideWhenUsed/>
+    <w:rsid w:val="007269A8"/>
+    <w:rPr>
+      <w:color w:val="605E5C"/>
+      <w:shd w:val="clear" w:color="auto" w:fill="E1DFDD"/>
     </w:rPr>
   </w:style>
 </w:styles>

</xml_diff>